<commit_message>
Funcion de eliminacion de Gauss
</commit_message>
<xml_diff>
--- a/AL2024_1S_Didactica/Guia 01 - Algoritmo de Eliminación de Gauss y Gauss-Jordan.docx
+++ b/AL2024_1S_Didactica/Guia 01 - Algoritmo de Eliminación de Gauss y Gauss-Jordan.docx
@@ -325,15 +325,7 @@
           <w:sz w:val="24"/>
           <w:szCs w:val="24"/>
         </w:rPr>
-        <w:t xml:space="preserve"> según corresponda a la sección </w:t>
-      </w:r>
-      <w:proofErr w:type="gramStart"/>
-      <w:r>
-        <w:rPr>
-          <w:sz w:val="24"/>
-          <w:szCs w:val="24"/>
-        </w:rPr>
-        <w:t>3.</w:t>
+        <w:t xml:space="preserve"> según corresponda a la sección 3.</w:t>
       </w:r>
       <w:r>
         <w:rPr>
@@ -349,15 +341,7 @@
           <w:sz w:val="24"/>
           <w:szCs w:val="24"/>
         </w:rPr>
-        <w:t>,…</w:t>
-      </w:r>
-      <w:proofErr w:type="gramEnd"/>
-      <w:r>
-        <w:rPr>
-          <w:sz w:val="24"/>
-          <w:szCs w:val="24"/>
-        </w:rPr>
-        <w:t>,3.</w:t>
+        <w:t>,…,3.</w:t>
       </w:r>
       <w:r>
         <w:rPr>
@@ -590,7 +574,16 @@
           <w:sz w:val="24"/>
           <w:szCs w:val="24"/>
         </w:rPr>
-        <w:t>alim.m</w:t>
+        <w:t>e</w:t>
+      </w:r>
+      <w:r>
+        <w:rPr>
+          <w:b/>
+          <w:bCs/>
+          <w:sz w:val="24"/>
+          <w:szCs w:val="24"/>
+        </w:rPr>
+        <w:t>lim.m</w:t>
       </w:r>
       <w:proofErr w:type="spellEnd"/>
       <w:r>
@@ -1123,7 +1116,10 @@
       </w:r>
       <w:proofErr w:type="spellStart"/>
       <w:r>
-        <w:t>alim.m</w:t>
+        <w:t>e</w:t>
+      </w:r>
+      <w:r>
+        <w:t>lim.m</w:t>
       </w:r>
       <w:proofErr w:type="spellEnd"/>
       <w:r>
@@ -1641,6 +1637,10 @@
     <w:sdt>
       <w:sdtPr>
         <w:rPr>
+          <w:rFonts w:asciiTheme="minorHAnsi" w:eastAsiaTheme="minorHAnsi" w:hAnsiTheme="minorHAnsi" w:cstheme="minorBidi"/>
+          <w:color w:val="auto"/>
+          <w:sz w:val="22"/>
+          <w:szCs w:val="22"/>
           <w:lang w:val="es-ES"/>
         </w:rPr>
         <w:id w:val="-71281141"/>
@@ -1651,10 +1651,6 @@
       </w:sdtPr>
       <w:sdtEndPr>
         <w:rPr>
-          <w:rFonts w:asciiTheme="minorHAnsi" w:eastAsiaTheme="minorHAnsi" w:hAnsiTheme="minorHAnsi" w:cstheme="minorBidi"/>
-          <w:color w:val="auto"/>
-          <w:sz w:val="22"/>
-          <w:szCs w:val="22"/>
           <w:lang w:val="es-PY"/>
         </w:rPr>
       </w:sdtEndPr>
@@ -2152,14 +2148,27 @@
       <w:r>
         <w:t xml:space="preserve">Figura </w:t>
       </w:r>
-      <w:fldSimple w:instr=" SEQ Figura \* ARABIC ">
-        <w:r>
-          <w:rPr>
-            <w:noProof/>
-          </w:rPr>
-          <w:t>1</w:t>
-        </w:r>
-      </w:fldSimple>
+      <w:r>
+        <w:fldChar w:fldCharType="begin"/>
+      </w:r>
+      <w:r>
+        <w:instrText xml:space="preserve"> SEQ Figura \* ARABIC </w:instrText>
+      </w:r>
+      <w:r>
+        <w:fldChar w:fldCharType="separate"/>
+      </w:r>
+      <w:r>
+        <w:rPr>
+          <w:noProof/>
+        </w:rPr>
+        <w:t>1</w:t>
+      </w:r>
+      <w:r>
+        <w:rPr>
+          <w:noProof/>
+        </w:rPr>
+        <w:fldChar w:fldCharType="end"/>
+      </w:r>
       <w:r>
         <w:t xml:space="preserve"> - Algoritmo de eliminación de gauss sin pivoteo parcial</w:t>
       </w:r>
@@ -2199,14 +2208,7 @@
         <w:rPr>
           <w:lang w:val="es-MX"/>
         </w:rPr>
-        <w:t xml:space="preserve">Listado del código fuente </w:t>
-      </w:r>
-      <w:proofErr w:type="gramStart"/>
-      <w:r>
-        <w:rPr>
-          <w:lang w:val="es-MX"/>
-        </w:rPr>
-        <w:t xml:space="preserve">de </w:t>
+        <w:t xml:space="preserve">Listado del código fuente de </w:t>
       </w:r>
       <w:r>
         <w:rPr>
@@ -2221,16 +2223,7 @@
           <w:bCs/>
           <w:lang w:val="es-MX"/>
         </w:rPr>
-        <w:t>gauss</w:t>
-      </w:r>
-      <w:proofErr w:type="gramEnd"/>
-      <w:r>
-        <w:rPr>
-          <w:b/>
-          <w:bCs/>
-          <w:lang w:val="es-MX"/>
-        </w:rPr>
-        <w:t>_elimination.m</w:t>
+        <w:t>gauss_elimination.m</w:t>
       </w:r>
       <w:proofErr w:type="spellEnd"/>
     </w:p>
@@ -2416,28 +2409,14 @@
               <w:rPr>
                 <w:lang w:val="en-US"/>
               </w:rPr>
-              <w:t>gauss_</w:t>
-            </w:r>
-            <w:proofErr w:type="gramStart"/>
+              <w:t>gauss_elimination</w:t>
+            </w:r>
+            <w:proofErr w:type="spellEnd"/>
             <w:r>
               <w:rPr>
                 <w:lang w:val="en-US"/>
               </w:rPr>
-              <w:t>elimination</w:t>
-            </w:r>
-            <w:proofErr w:type="spellEnd"/>
-            <w:r>
-              <w:rPr>
-                <w:lang w:val="en-US"/>
-              </w:rPr>
-              <w:t>(</w:t>
-            </w:r>
-            <w:proofErr w:type="gramEnd"/>
-            <w:r>
-              <w:rPr>
-                <w:lang w:val="en-US"/>
-              </w:rPr>
-              <w:t>A, b)</w:t>
+              <w:t>(A, b)</w:t>
             </w:r>
           </w:p>
           <w:p>
@@ -2460,51 +2439,56 @@
             </w:r>
           </w:p>
           <w:p>
-            <w:r>
-              <w:t xml:space="preserve">    [m, n] = </w:t>
-            </w:r>
-            <w:proofErr w:type="spellStart"/>
-            <w:r>
-              <w:t>size</w:t>
-            </w:r>
-            <w:proofErr w:type="spellEnd"/>
-            <w:r>
-              <w:t>(A);</w:t>
+            <w:pPr>
+              <w:rPr>
+                <w:lang w:val="en-US"/>
+              </w:rPr>
+            </w:pPr>
+            <w:r>
+              <w:t xml:space="preserve">    </w:t>
+            </w:r>
+            <w:r>
+              <w:rPr>
+                <w:lang w:val="en-US"/>
+              </w:rPr>
+              <w:t>[m, n] = size(A);</w:t>
             </w:r>
           </w:p>
           <w:p>
-            <w:r>
+            <w:pPr>
+              <w:rPr>
+                <w:lang w:val="en-US"/>
+              </w:rPr>
+            </w:pPr>
+            <w:r>
+              <w:rPr>
+                <w:lang w:val="en-US"/>
+              </w:rPr>
               <w:t xml:space="preserve">    </w:t>
             </w:r>
-            <w:proofErr w:type="spellStart"/>
             <w:r>
               <w:rPr>
                 <w:color w:val="0070C0"/>
+                <w:lang w:val="en-US"/>
               </w:rPr>
-              <w:t>if</w:t>
-            </w:r>
-            <w:proofErr w:type="spellEnd"/>
+              <w:t xml:space="preserve">if </w:t>
+            </w:r>
             <w:r>
               <w:rPr>
-                <w:color w:val="0070C0"/>
+                <w:lang w:val="en-US"/>
               </w:rPr>
-              <w:t xml:space="preserve"> </w:t>
-            </w:r>
-            <w:r>
               <w:t>m ~= n</w:t>
             </w:r>
           </w:p>
           <w:p>
             <w:r>
+              <w:rPr>
+                <w:lang w:val="en-US"/>
+              </w:rPr>
               <w:t xml:space="preserve">        </w:t>
             </w:r>
-            <w:proofErr w:type="gramStart"/>
-            <w:r>
-              <w:t>error(</w:t>
-            </w:r>
-            <w:proofErr w:type="gramEnd"/>
-            <w:r>
-              <w:t>'La matriz A debe ser cuadrada para aplicar el método de eliminación de Gauss.');</w:t>
+            <w:r>
+              <w:t>error('La matriz A debe ser cuadrada para aplicar el método de eliminación de Gauss.');</w:t>
             </w:r>
           </w:p>
           <w:p>
@@ -2594,28 +2578,46 @@
             </w:r>
           </w:p>
           <w:p>
+            <w:pPr>
+              <w:rPr>
+                <w:lang w:val="en-US"/>
+              </w:rPr>
+            </w:pPr>
             <w:r>
               <w:t xml:space="preserve">            </w:t>
             </w:r>
             <w:r>
+              <w:rPr>
+                <w:lang w:val="en-US"/>
+              </w:rPr>
               <w:t>factor = Ab(</w:t>
             </w:r>
             <w:proofErr w:type="spellStart"/>
-            <w:proofErr w:type="gramStart"/>
-            <w:r>
+            <w:r>
+              <w:rPr>
+                <w:lang w:val="en-US"/>
+              </w:rPr>
               <w:t>j,i</w:t>
             </w:r>
             <w:proofErr w:type="spellEnd"/>
-            <w:proofErr w:type="gramEnd"/>
-            <w:r>
+            <w:r>
+              <w:rPr>
+                <w:lang w:val="en-US"/>
+              </w:rPr>
               <w:t>) / Ab(</w:t>
             </w:r>
             <w:proofErr w:type="spellStart"/>
             <w:r>
+              <w:rPr>
+                <w:lang w:val="en-US"/>
+              </w:rPr>
               <w:t>i,i</w:t>
             </w:r>
             <w:proofErr w:type="spellEnd"/>
             <w:r>
+              <w:rPr>
+                <w:lang w:val="en-US"/>
+              </w:rPr>
               <w:t>);</w:t>
             </w:r>
           </w:p>
@@ -2626,6 +2628,9 @@
               </w:rPr>
             </w:pPr>
             <w:r>
+              <w:rPr>
+                <w:lang w:val="en-US"/>
+              </w:rPr>
               <w:t xml:space="preserve">            </w:t>
             </w:r>
             <w:proofErr w:type="spellStart"/>
@@ -2640,21 +2645,7 @@
               <w:rPr>
                 <w:lang w:val="pt-BR"/>
               </w:rPr>
-              <w:t>(</w:t>
-            </w:r>
-            <w:proofErr w:type="gramStart"/>
-            <w:r>
-              <w:rPr>
-                <w:lang w:val="pt-BR"/>
-              </w:rPr>
-              <w:t>j,i</w:t>
-            </w:r>
-            <w:proofErr w:type="gramEnd"/>
-            <w:r>
-              <w:rPr>
-                <w:lang w:val="pt-BR"/>
-              </w:rPr>
-              <w:t xml:space="preserve">:m+1) = </w:t>
+              <w:t xml:space="preserve">(j,i:m+1) = </w:t>
             </w:r>
             <w:proofErr w:type="spellStart"/>
             <w:r>
@@ -2761,21 +2752,7 @@
               <w:rPr>
                 <w:lang w:val="en-US"/>
               </w:rPr>
-              <w:t xml:space="preserve"> = Ab</w:t>
-            </w:r>
-            <w:proofErr w:type="gramStart"/>
-            <w:r>
-              <w:rPr>
-                <w:lang w:val="en-US"/>
-              </w:rPr>
-              <w:t>(:,</w:t>
-            </w:r>
-            <w:proofErr w:type="gramEnd"/>
-            <w:r>
-              <w:rPr>
-                <w:lang w:val="en-US"/>
-              </w:rPr>
-              <w:t>1:m);</w:t>
+              <w:t xml:space="preserve"> = Ab(:,1:m);</w:t>
             </w:r>
           </w:p>
           <w:p>
@@ -2802,21 +2779,7 @@
               <w:rPr>
                 <w:lang w:val="en-US"/>
               </w:rPr>
-              <w:t xml:space="preserve"> = Ab</w:t>
-            </w:r>
-            <w:proofErr w:type="gramStart"/>
-            <w:r>
-              <w:rPr>
-                <w:lang w:val="en-US"/>
-              </w:rPr>
-              <w:t>(:,</w:t>
-            </w:r>
-            <w:proofErr w:type="gramEnd"/>
-            <w:r>
-              <w:rPr>
-                <w:lang w:val="en-US"/>
-              </w:rPr>
-              <w:t>m+1);</w:t>
+              <w:t xml:space="preserve"> = Ab(:,m+1);</w:t>
             </w:r>
           </w:p>
           <w:p>
@@ -2868,7 +2831,6 @@
         <w:t xml:space="preserve"> de </w:t>
       </w:r>
       <w:proofErr w:type="spellStart"/>
-      <w:proofErr w:type="gramStart"/>
       <w:r>
         <w:rPr>
           <w:lang w:val="pt-BR"/>
@@ -2889,16 +2851,7 @@
           <w:bCs/>
           <w:lang w:val="pt-BR"/>
         </w:rPr>
-        <w:t>gauss</w:t>
-      </w:r>
-      <w:proofErr w:type="gramEnd"/>
-      <w:r>
-        <w:rPr>
-          <w:b/>
-          <w:bCs/>
-          <w:lang w:val="pt-BR"/>
-        </w:rPr>
-        <w:t>_elimination.m</w:t>
+        <w:t>gauss_elimination.m</w:t>
       </w:r>
       <w:proofErr w:type="spellEnd"/>
     </w:p>
@@ -2972,15 +2925,7 @@
               <w:shd w:val="clear" w:color="auto" w:fill="000000" w:themeFill="text1"/>
             </w:pPr>
             <w:r>
-              <w:t xml:space="preserve">Paso |    i    |    j    </w:t>
-            </w:r>
-            <w:proofErr w:type="gramStart"/>
-            <w:r>
-              <w:t>|  factor</w:t>
-            </w:r>
-            <w:proofErr w:type="gramEnd"/>
-            <w:r>
-              <w:t xml:space="preserve">  |           Ab          </w:t>
+              <w:t xml:space="preserve">Paso |    i    |    j    |  factor  |           Ab          </w:t>
             </w:r>
           </w:p>
           <w:p>
@@ -2996,15 +2941,7 @@
               <w:shd w:val="clear" w:color="auto" w:fill="000000" w:themeFill="text1"/>
             </w:pPr>
             <w:r>
-              <w:t xml:space="preserve">   1 |       1 |       2 |   2.0000 | [1 2 </w:t>
-            </w:r>
-            <w:proofErr w:type="gramStart"/>
-            <w:r>
-              <w:t>3  ;</w:t>
-            </w:r>
-            <w:proofErr w:type="gramEnd"/>
-            <w:r>
-              <w:t xml:space="preserve"> 0 1 0  ; 3]</w:t>
+              <w:t xml:space="preserve">   1 |       1 |       2 |   2.0000 | [1 2 3  ; 0 1 0  ; 3]</w:t>
             </w:r>
           </w:p>
           <w:p>
@@ -3012,15 +2949,7 @@
               <w:shd w:val="clear" w:color="auto" w:fill="000000" w:themeFill="text1"/>
             </w:pPr>
             <w:r>
-              <w:t xml:space="preserve">   1 |       1 |       3 |   3.0000 | [1 2 </w:t>
-            </w:r>
-            <w:proofErr w:type="gramStart"/>
-            <w:r>
-              <w:t>3  ;</w:t>
-            </w:r>
-            <w:proofErr w:type="gramEnd"/>
-            <w:r>
-              <w:t xml:space="preserve"> 0 1 0  ; 0]</w:t>
+              <w:t xml:space="preserve">   1 |       1 |       3 |   3.0000 | [1 2 3  ; 0 1 0  ; 0]</w:t>
             </w:r>
           </w:p>
           <w:p>
@@ -3028,15 +2957,7 @@
               <w:shd w:val="clear" w:color="auto" w:fill="000000" w:themeFill="text1"/>
             </w:pPr>
             <w:r>
-              <w:t xml:space="preserve">   2 |       2 |       3 |   0.0000 | [1 2 </w:t>
-            </w:r>
-            <w:proofErr w:type="gramStart"/>
-            <w:r>
-              <w:t>3  ;</w:t>
-            </w:r>
-            <w:proofErr w:type="gramEnd"/>
-            <w:r>
-              <w:t xml:space="preserve"> 0 1 0  ; 0]</w:t>
+              <w:t xml:space="preserve">   2 |       2 |       3 |   0.0000 | [1 2 3  ; 0 1 0  ; 0]</w:t>
             </w:r>
           </w:p>
           <w:p>

</xml_diff>